<commit_message>
pridanej celej frontend ve vue
</commit_message>
<xml_diff>
--- a/dokumenty/Software Requirements Specification.docx
+++ b/dokumenty/Software Requirements Specification.docx
@@ -1,6 +1,6 @@
 
 <file path=word/document.xml><?xml version="1.0" encoding="utf-8"?>
-<w:document xmlns:wpc="http://schemas.microsoft.com/office/word/2010/wordprocessingCanvas" xmlns:cx="http://schemas.microsoft.com/office/drawing/2014/chartex" xmlns:cx1="http://schemas.microsoft.com/office/drawing/2015/9/8/chartex" xmlns:cx2="http://schemas.microsoft.com/office/drawing/2015/10/21/chartex" xmlns:cx3="http://schemas.microsoft.com/office/drawing/2016/5/9/chartex" xmlns:cx4="http://schemas.microsoft.com/office/drawing/2016/5/10/chartex" xmlns:cx5="http://schemas.microsoft.com/office/drawing/2016/5/11/chartex" xmlns:cx6="http://schemas.microsoft.com/office/drawing/2016/5/12/chartex" xmlns:cx7="http://schemas.microsoft.com/office/drawing/2016/5/13/chartex" xmlns:cx8="http://schemas.microsoft.com/office/drawing/2016/5/14/chartex" xmlns:mc="http://schemas.openxmlformats.org/markup-compatibility/2006" xmlns:aink="http://schemas.microsoft.com/office/drawing/2016/ink" xmlns:am3d="http://schemas.microsoft.com/office/drawing/2017/model3d" xmlns:o="urn:schemas-microsoft-com:office:office" xmlns:oel="http://schemas.microsoft.com/office/2019/extlst" xmlns:r="http://schemas.openxmlformats.org/officeDocument/2006/relationships" xmlns:m="http://schemas.openxmlformats.org/officeDocument/2006/math" xmlns:v="urn:schemas-microsoft-com:vml" xmlns:wp14="http://schemas.microsoft.com/office/word/2010/wordprocessingDrawing" xmlns:wp="http://schemas.openxmlformats.org/drawingml/2006/wordprocessingDrawing" xmlns:w10="urn:schemas-microsoft-com:office:word" xmlns:w="http://schemas.openxmlformats.org/wordprocessingml/2006/main" xmlns:w14="http://schemas.microsoft.com/office/word/2010/wordml" xmlns:w15="http://schemas.microsoft.com/office/word/2012/wordml" xmlns:w16cex="http://schemas.microsoft.com/office/word/2018/wordml/cex" xmlns:w16cid="http://schemas.microsoft.com/office/word/2016/wordml/cid" xmlns:w16="http://schemas.microsoft.com/office/word/2018/wordml" xmlns:w16sdtdh="http://schemas.microsoft.com/office/word/2020/wordml/sdtdatahash" xmlns:w16se="http://schemas.microsoft.com/office/word/2015/wordml/symex" xmlns:wpg="http://schemas.microsoft.com/office/word/2010/wordprocessingGroup" xmlns:wpi="http://schemas.microsoft.com/office/word/2010/wordprocessingInk" xmlns:wne="http://schemas.microsoft.com/office/word/2006/wordml" xmlns:wps="http://schemas.microsoft.com/office/word/2010/wordprocessingShape" mc:Ignorable="w14 w15 w16se w16cid w16 w16cex w16sdtdh wp14">
+<w:document xmlns:wpc="http://schemas.microsoft.com/office/word/2010/wordprocessingCanvas" xmlns:cx="http://schemas.microsoft.com/office/drawing/2014/chartex" xmlns:cx1="http://schemas.microsoft.com/office/drawing/2015/9/8/chartex" xmlns:cx2="http://schemas.microsoft.com/office/drawing/2015/10/21/chartex" xmlns:cx3="http://schemas.microsoft.com/office/drawing/2016/5/9/chartex" xmlns:cx4="http://schemas.microsoft.com/office/drawing/2016/5/10/chartex" xmlns:cx5="http://schemas.microsoft.com/office/drawing/2016/5/11/chartex" xmlns:cx6="http://schemas.microsoft.com/office/drawing/2016/5/12/chartex" xmlns:cx7="http://schemas.microsoft.com/office/drawing/2016/5/13/chartex" xmlns:cx8="http://schemas.microsoft.com/office/drawing/2016/5/14/chartex" xmlns:mc="http://schemas.openxmlformats.org/markup-compatibility/2006" xmlns:aink="http://schemas.microsoft.com/office/drawing/2016/ink" xmlns:am3d="http://schemas.microsoft.com/office/drawing/2017/model3d" xmlns:o="urn:schemas-microsoft-com:office:office" xmlns:oel="http://schemas.microsoft.com/office/2019/extlst" xmlns:r="http://schemas.openxmlformats.org/officeDocument/2006/relationships" xmlns:m="http://schemas.openxmlformats.org/officeDocument/2006/math" xmlns:v="urn:schemas-microsoft-com:vml" xmlns:wp14="http://schemas.microsoft.com/office/word/2010/wordprocessingDrawing" xmlns:wp="http://schemas.openxmlformats.org/drawingml/2006/wordprocessingDrawing" xmlns:w10="urn:schemas-microsoft-com:office:word" xmlns:w="http://schemas.openxmlformats.org/wordprocessingml/2006/main" xmlns:w14="http://schemas.microsoft.com/office/word/2010/wordml" xmlns:w15="http://schemas.microsoft.com/office/word/2012/wordml" xmlns:w16cex="http://schemas.microsoft.com/office/word/2018/wordml/cex" xmlns:w16cid="http://schemas.microsoft.com/office/word/2016/wordml/cid" xmlns:w16="http://schemas.microsoft.com/office/word/2018/wordml" xmlns:w16du="http://schemas.microsoft.com/office/word/2023/wordml/word16du" xmlns:w16sdtdh="http://schemas.microsoft.com/office/word/2020/wordml/sdtdatahash" xmlns:w16se="http://schemas.microsoft.com/office/word/2015/wordml/symex" xmlns:wpg="http://schemas.microsoft.com/office/word/2010/wordprocessingGroup" xmlns:wpi="http://schemas.microsoft.com/office/word/2010/wordprocessingInk" xmlns:wne="http://schemas.microsoft.com/office/word/2006/wordml" xmlns:wps="http://schemas.microsoft.com/office/word/2010/wordprocessingShape" mc:Ignorable="w14 w15 w16se w16cid w16 w16cex w16sdtdh w16du wp14">
   <w:body>
     <w:p>
       <w:pPr>
@@ -181,6 +181,15 @@
     </w:p>
     <w:sdt>
       <w:sdtPr>
+        <w:rPr>
+          <w:rFonts w:asciiTheme="minorHAnsi" w:eastAsiaTheme="minorHAnsi" w:hAnsiTheme="minorHAnsi" w:cstheme="minorBidi"/>
+          <w:color w:val="auto"/>
+          <w:kern w:val="2"/>
+          <w:sz w:val="24"/>
+          <w:szCs w:val="24"/>
+          <w:lang w:eastAsia="en-US"/>
+          <w14:ligatures w14:val="standardContextual"/>
+        </w:rPr>
         <w:id w:val="-31259201"/>
         <w:docPartObj>
           <w:docPartGallery w:val="Table of Contents"/>
@@ -189,15 +198,8 @@
       </w:sdtPr>
       <w:sdtEndPr>
         <w:rPr>
-          <w:rFonts w:asciiTheme="minorHAnsi" w:eastAsiaTheme="minorHAnsi" w:hAnsiTheme="minorHAnsi" w:cstheme="minorBidi"/>
           <w:b/>
           <w:bCs/>
-          <w:color w:val="auto"/>
-          <w:kern w:val="2"/>
-          <w:sz w:val="24"/>
-          <w:szCs w:val="24"/>
-          <w:lang w:eastAsia="en-US"/>
-          <w14:ligatures w14:val="standardContextual"/>
         </w:rPr>
       </w:sdtEndPr>
       <w:sdtContent>
@@ -1357,7 +1359,7 @@
     </w:p>
     <w:p>
       <w:r>
-        <w:t>Aplikace rozlišuje dva druhy uživatelů. Běžné návštěvníky bez uživatelského účtu, kteří mohou aplikace běžně využívat. Administrátory, kteří mohou spravovat požadavky na přidání postav od běžných uživatelů, upravovat dosavadní záznamy o postavách a mazat je.</w:t>
+        <w:t>Aplikace rozlišuje 4 druhy uživatelů. Běžný uživatel (přihlášený či nepřihlášený) má k dispozici pouze základní funkce. Ověřený uživatel může navíc schvalovat požadavky na přidání postav. Moderátor může navíc postavy upravovat a mazat. Administrátor může navíc spravovat uživatele (mazat a měnit jejich úrovně).</w:t>
       </w:r>
     </w:p>
     <w:p>
@@ -1371,40 +1373,59 @@
       <w:bookmarkEnd w:id="7"/>
     </w:p>
     <w:p>
-      <w:r>
-        <w:t xml:space="preserve">Aplikace je tvořena v HTML a CSS, na </w:t>
-      </w:r>
       <w:proofErr w:type="spellStart"/>
       <w:r>
-        <w:t>frontend</w:t>
+        <w:t>Frontend</w:t>
       </w:r>
       <w:proofErr w:type="spellEnd"/>
       <w:r>
-        <w:t xml:space="preserve"> využívá jazyk JavaScript a </w:t>
+        <w:t xml:space="preserve"> aplikace je tvořen pomocí vue.js s použitím frameworku </w:t>
       </w:r>
       <w:proofErr w:type="spellStart"/>
       <w:r>
-        <w:t>backend</w:t>
+        <w:t>bootstrap</w:t>
       </w:r>
       <w:proofErr w:type="spellEnd"/>
       <w:r>
-        <w:t xml:space="preserve"> je v jazyku Java. Aplikace také využívá vlastní </w:t>
+        <w:t xml:space="preserve">. </w:t>
       </w:r>
       <w:proofErr w:type="spellStart"/>
       <w:r>
+        <w:t>Backend</w:t>
+      </w:r>
+      <w:proofErr w:type="spellEnd"/>
+      <w:r>
+        <w:t xml:space="preserve"> aplikace</w:t>
+      </w:r>
+      <w:r>
+        <w:t xml:space="preserve"> je v</w:t>
+      </w:r>
+      <w:r>
+        <w:t> jazyce</w:t>
+      </w:r>
+      <w:r>
+        <w:t xml:space="preserve"> Java. Aplikace také využívá vlastní </w:t>
+      </w:r>
+      <w:proofErr w:type="spellStart"/>
+      <w:r>
         <w:t>MySQL</w:t>
       </w:r>
       <w:proofErr w:type="spellEnd"/>
       <w:r>
-        <w:t xml:space="preserve"> databáze. Pro CSS je použit framework </w:t>
+        <w:t xml:space="preserve"> databáze.</w:t>
+      </w:r>
+    </w:p>
+    <w:p>
+      <w:r>
+        <w:t xml:space="preserve">Na správu přihlášení je použit </w:t>
       </w:r>
       <w:proofErr w:type="spellStart"/>
       <w:r>
-        <w:t>Bootstrap</w:t>
+        <w:t>Pinia</w:t>
       </w:r>
       <w:proofErr w:type="spellEnd"/>
       <w:r>
-        <w:t>.</w:t>
+        <w:t xml:space="preserve"> s JWT tokeny.</w:t>
       </w:r>
     </w:p>
     <w:p>
@@ -1479,12 +1500,29 @@
     </w:p>
     <w:p>
       <w:r>
-        <w:t>Administrátoři mohou schvalovat/zamítnout jednotlivé požadavky na přidání postav od uživatelů.</w:t>
-      </w:r>
-    </w:p>
-    <w:p>
-      <w:r>
-        <w:t>Administrátoři mohou upravovat informace o postavách a případně je mazat.</w:t>
+        <w:t>Administrátoři</w:t>
+      </w:r>
+      <w:r>
+        <w:t>, ověření uživatelé a moderátoři</w:t>
+      </w:r>
+      <w:r>
+        <w:t xml:space="preserve"> mohou schvalovat/zamítnout jednotlivé požadavky na přidání postav od uživatelů.</w:t>
+      </w:r>
+    </w:p>
+    <w:p>
+      <w:r>
+        <w:t xml:space="preserve">Administrátoři </w:t>
+      </w:r>
+      <w:r>
+        <w:t xml:space="preserve">a moderátoři </w:t>
+      </w:r>
+      <w:r>
+        <w:t>mohou upravovat informace o postavách a případně je mazat.</w:t>
+      </w:r>
+    </w:p>
+    <w:p>
+      <w:r>
+        <w:t>Administrátoři mohou upravit a mazat jednotlivé uživatele.</w:t>
       </w:r>
     </w:p>
     <w:p>
@@ -1518,7 +1556,7 @@
 </file>
 
 <file path=word/numbering.xml><?xml version="1.0" encoding="utf-8"?>
-<w:numbering xmlns:wpc="http://schemas.microsoft.com/office/word/2010/wordprocessingCanvas" xmlns:cx="http://schemas.microsoft.com/office/drawing/2014/chartex" xmlns:cx1="http://schemas.microsoft.com/office/drawing/2015/9/8/chartex" xmlns:cx2="http://schemas.microsoft.com/office/drawing/2015/10/21/chartex" xmlns:cx3="http://schemas.microsoft.com/office/drawing/2016/5/9/chartex" xmlns:cx4="http://schemas.microsoft.com/office/drawing/2016/5/10/chartex" xmlns:cx5="http://schemas.microsoft.com/office/drawing/2016/5/11/chartex" xmlns:cx6="http://schemas.microsoft.com/office/drawing/2016/5/12/chartex" xmlns:cx7="http://schemas.microsoft.com/office/drawing/2016/5/13/chartex" xmlns:cx8="http://schemas.microsoft.com/office/drawing/2016/5/14/chartex" xmlns:mc="http://schemas.openxmlformats.org/markup-compatibility/2006" xmlns:aink="http://schemas.microsoft.com/office/drawing/2016/ink" xmlns:am3d="http://schemas.microsoft.com/office/drawing/2017/model3d" xmlns:o="urn:schemas-microsoft-com:office:office" xmlns:oel="http://schemas.microsoft.com/office/2019/extlst" xmlns:r="http://schemas.openxmlformats.org/officeDocument/2006/relationships" xmlns:m="http://schemas.openxmlformats.org/officeDocument/2006/math" xmlns:v="urn:schemas-microsoft-com:vml" xmlns:wp14="http://schemas.microsoft.com/office/word/2010/wordprocessingDrawing" xmlns:wp="http://schemas.openxmlformats.org/drawingml/2006/wordprocessingDrawing" xmlns:w10="urn:schemas-microsoft-com:office:word" xmlns:w="http://schemas.openxmlformats.org/wordprocessingml/2006/main" xmlns:w14="http://schemas.microsoft.com/office/word/2010/wordml" xmlns:w15="http://schemas.microsoft.com/office/word/2012/wordml" xmlns:w16cex="http://schemas.microsoft.com/office/word/2018/wordml/cex" xmlns:w16cid="http://schemas.microsoft.com/office/word/2016/wordml/cid" xmlns:w16="http://schemas.microsoft.com/office/word/2018/wordml" xmlns:w16sdtdh="http://schemas.microsoft.com/office/word/2020/wordml/sdtdatahash" xmlns:w16se="http://schemas.microsoft.com/office/word/2015/wordml/symex" xmlns:wpg="http://schemas.microsoft.com/office/word/2010/wordprocessingGroup" xmlns:wpi="http://schemas.microsoft.com/office/word/2010/wordprocessingInk" xmlns:wne="http://schemas.microsoft.com/office/word/2006/wordml" xmlns:wps="http://schemas.microsoft.com/office/word/2010/wordprocessingShape" mc:Ignorable="w14 w15 w16se w16cid w16 w16cex w16sdtdh wp14">
+<w:numbering xmlns:wpc="http://schemas.microsoft.com/office/word/2010/wordprocessingCanvas" xmlns:cx="http://schemas.microsoft.com/office/drawing/2014/chartex" xmlns:cx1="http://schemas.microsoft.com/office/drawing/2015/9/8/chartex" xmlns:cx2="http://schemas.microsoft.com/office/drawing/2015/10/21/chartex" xmlns:cx3="http://schemas.microsoft.com/office/drawing/2016/5/9/chartex" xmlns:cx4="http://schemas.microsoft.com/office/drawing/2016/5/10/chartex" xmlns:cx5="http://schemas.microsoft.com/office/drawing/2016/5/11/chartex" xmlns:cx6="http://schemas.microsoft.com/office/drawing/2016/5/12/chartex" xmlns:cx7="http://schemas.microsoft.com/office/drawing/2016/5/13/chartex" xmlns:cx8="http://schemas.microsoft.com/office/drawing/2016/5/14/chartex" xmlns:mc="http://schemas.openxmlformats.org/markup-compatibility/2006" xmlns:aink="http://schemas.microsoft.com/office/drawing/2016/ink" xmlns:am3d="http://schemas.microsoft.com/office/drawing/2017/model3d" xmlns:o="urn:schemas-microsoft-com:office:office" xmlns:oel="http://schemas.microsoft.com/office/2019/extlst" xmlns:r="http://schemas.openxmlformats.org/officeDocument/2006/relationships" xmlns:m="http://schemas.openxmlformats.org/officeDocument/2006/math" xmlns:v="urn:schemas-microsoft-com:vml" xmlns:wp14="http://schemas.microsoft.com/office/word/2010/wordprocessingDrawing" xmlns:wp="http://schemas.openxmlformats.org/drawingml/2006/wordprocessingDrawing" xmlns:w10="urn:schemas-microsoft-com:office:word" xmlns:w="http://schemas.openxmlformats.org/wordprocessingml/2006/main" xmlns:w14="http://schemas.microsoft.com/office/word/2010/wordml" xmlns:w15="http://schemas.microsoft.com/office/word/2012/wordml" xmlns:w16cex="http://schemas.microsoft.com/office/word/2018/wordml/cex" xmlns:w16cid="http://schemas.microsoft.com/office/word/2016/wordml/cid" xmlns:w16="http://schemas.microsoft.com/office/word/2018/wordml" xmlns:w16du="http://schemas.microsoft.com/office/word/2023/wordml/word16du" xmlns:w16sdtdh="http://schemas.microsoft.com/office/word/2020/wordml/sdtdatahash" xmlns:w16se="http://schemas.microsoft.com/office/word/2015/wordml/symex" xmlns:wpg="http://schemas.microsoft.com/office/word/2010/wordprocessingGroup" xmlns:wpi="http://schemas.microsoft.com/office/word/2010/wordprocessingInk" xmlns:wne="http://schemas.microsoft.com/office/word/2006/wordml" xmlns:wps="http://schemas.microsoft.com/office/word/2010/wordprocessingShape" mc:Ignorable="w14 w15 w16se w16cid w16 w16cex w16sdtdh w16du wp14">
   <w:abstractNum w:abstractNumId="0" w15:restartNumberingAfterBreak="0">
     <w:nsid w:val="03087D55"/>
     <w:multiLevelType w:val="hybridMultilevel"/>
@@ -2024,7 +2062,7 @@
 </file>
 
 <file path=word/styles.xml><?xml version="1.0" encoding="utf-8"?>
-<w:styles xmlns:mc="http://schemas.openxmlformats.org/markup-compatibility/2006" xmlns:r="http://schemas.openxmlformats.org/officeDocument/2006/relationships" xmlns:w="http://schemas.openxmlformats.org/wordprocessingml/2006/main" xmlns:w14="http://schemas.microsoft.com/office/word/2010/wordml" xmlns:w15="http://schemas.microsoft.com/office/word/2012/wordml" xmlns:w16cex="http://schemas.microsoft.com/office/word/2018/wordml/cex" xmlns:w16cid="http://schemas.microsoft.com/office/word/2016/wordml/cid" xmlns:w16="http://schemas.microsoft.com/office/word/2018/wordml" xmlns:w16sdtdh="http://schemas.microsoft.com/office/word/2020/wordml/sdtdatahash" xmlns:w16se="http://schemas.microsoft.com/office/word/2015/wordml/symex" mc:Ignorable="w14 w15 w16se w16cid w16 w16cex w16sdtdh">
+<w:styles xmlns:mc="http://schemas.openxmlformats.org/markup-compatibility/2006" xmlns:r="http://schemas.openxmlformats.org/officeDocument/2006/relationships" xmlns:w="http://schemas.openxmlformats.org/wordprocessingml/2006/main" xmlns:w14="http://schemas.microsoft.com/office/word/2010/wordml" xmlns:w15="http://schemas.microsoft.com/office/word/2012/wordml" xmlns:w16cex="http://schemas.microsoft.com/office/word/2018/wordml/cex" xmlns:w16cid="http://schemas.microsoft.com/office/word/2016/wordml/cid" xmlns:w16="http://schemas.microsoft.com/office/word/2018/wordml" xmlns:w16du="http://schemas.microsoft.com/office/word/2023/wordml/word16du" xmlns:w16sdtdh="http://schemas.microsoft.com/office/word/2020/wordml/sdtdatahash" xmlns:w16se="http://schemas.microsoft.com/office/word/2015/wordml/symex" mc:Ignorable="w14 w15 w16se w16cid w16 w16cex w16sdtdh w16du">
   <w:docDefaults>
     <w:rPrDefault>
       <w:rPr>

</xml_diff>